<commit_message>
Final changes, made inprovements to installation and user manuals
</commit_message>
<xml_diff>
--- a/Documents/FinalDeliverable.docx
+++ b/Documents/FinalDeliverable.docx
@@ -423,6 +423,8 @@
       <w:r>
         <w:br w:type="page"/>
       </w:r>
+      <w:bookmarkStart w:id="1" w:name="_GoBack"/>
+      <w:bookmarkEnd w:id="1"/>
     </w:p>
     <w:sdt>
       <w:sdtPr>
@@ -4528,12 +4530,12 @@
         <w:spacing w:line="360" w:lineRule="auto"/>
         <w:ind w:left="360"/>
       </w:pPr>
-      <w:bookmarkStart w:id="1" w:name="_Toc418157493"/>
+      <w:bookmarkStart w:id="2" w:name="_Toc418157493"/>
       <w:r>
         <w:lastRenderedPageBreak/>
         <w:t>Introduction</w:t>
       </w:r>
-      <w:bookmarkEnd w:id="1"/>
+      <w:bookmarkEnd w:id="2"/>
     </w:p>
     <w:p>
       <w:pPr>
@@ -4605,11 +4607,11 @@
         <w:spacing w:line="360" w:lineRule="auto"/>
         <w:ind w:left="1440"/>
       </w:pPr>
-      <w:bookmarkStart w:id="2" w:name="_Toc418157494"/>
+      <w:bookmarkStart w:id="3" w:name="_Toc418157494"/>
       <w:r>
         <w:t>Problem Definition</w:t>
       </w:r>
-      <w:bookmarkEnd w:id="2"/>
+      <w:bookmarkEnd w:id="3"/>
     </w:p>
     <w:p>
       <w:pPr>
@@ -4666,11 +4668,11 @@
         <w:spacing w:line="360" w:lineRule="auto"/>
         <w:ind w:left="1440"/>
       </w:pPr>
-      <w:bookmarkStart w:id="3" w:name="_Toc418157495"/>
+      <w:bookmarkStart w:id="4" w:name="_Toc418157495"/>
       <w:r>
         <w:t>Scope of the System</w:t>
       </w:r>
-      <w:bookmarkEnd w:id="3"/>
+      <w:bookmarkEnd w:id="4"/>
     </w:p>
     <w:p>
       <w:pPr>
@@ -4739,11 +4741,11 @@
         <w:spacing w:line="360" w:lineRule="auto"/>
         <w:ind w:left="1440"/>
       </w:pPr>
-      <w:bookmarkStart w:id="4" w:name="_Toc418157496"/>
+      <w:bookmarkStart w:id="5" w:name="_Toc418157496"/>
       <w:r>
         <w:t>Over all Development Methodology</w:t>
       </w:r>
-      <w:bookmarkEnd w:id="4"/>
+      <w:bookmarkEnd w:id="5"/>
     </w:p>
     <w:p>
       <w:pPr>
@@ -4822,11 +4824,11 @@
         <w:spacing w:line="360" w:lineRule="auto"/>
         <w:ind w:left="1440"/>
       </w:pPr>
-      <w:bookmarkStart w:id="5" w:name="_Toc418157497"/>
+      <w:bookmarkStart w:id="6" w:name="_Toc418157497"/>
       <w:r>
         <w:t>Definitions, acronyms, and abbreviations</w:t>
       </w:r>
-      <w:bookmarkEnd w:id="5"/>
+      <w:bookmarkEnd w:id="6"/>
     </w:p>
     <w:p>
       <w:pPr>
@@ -5007,11 +5009,11 @@
         <w:spacing w:line="360" w:lineRule="auto"/>
         <w:ind w:left="1440"/>
       </w:pPr>
-      <w:bookmarkStart w:id="6" w:name="_Toc418157498"/>
+      <w:bookmarkStart w:id="7" w:name="_Toc418157498"/>
       <w:r>
         <w:t>Overview of the Document</w:t>
       </w:r>
-      <w:bookmarkEnd w:id="6"/>
+      <w:bookmarkEnd w:id="7"/>
     </w:p>
     <w:p>
       <w:pPr>
@@ -5131,12 +5133,12 @@
         </w:numPr>
         <w:spacing w:line="360" w:lineRule="auto"/>
       </w:pPr>
-      <w:bookmarkStart w:id="7" w:name="_Toc418157499"/>
+      <w:bookmarkStart w:id="8" w:name="_Toc418157499"/>
       <w:r>
         <w:lastRenderedPageBreak/>
         <w:t>Feasibility Study</w:t>
       </w:r>
-      <w:bookmarkEnd w:id="7"/>
+      <w:bookmarkEnd w:id="8"/>
     </w:p>
     <w:p>
       <w:pPr>
@@ -5166,11 +5168,11 @@
         <w:spacing w:line="360" w:lineRule="auto"/>
         <w:ind w:left="1440"/>
       </w:pPr>
-      <w:bookmarkStart w:id="8" w:name="_Toc418157500"/>
+      <w:bookmarkStart w:id="9" w:name="_Toc418157500"/>
       <w:r>
         <w:t>Description of Current System</w:t>
       </w:r>
-      <w:bookmarkEnd w:id="8"/>
+      <w:bookmarkEnd w:id="9"/>
     </w:p>
     <w:p>
       <w:pPr>
@@ -5232,11 +5234,11 @@
         <w:spacing w:line="360" w:lineRule="auto"/>
         <w:ind w:left="1440"/>
       </w:pPr>
-      <w:bookmarkStart w:id="9" w:name="_Toc418157501"/>
+      <w:bookmarkStart w:id="10" w:name="_Toc418157501"/>
       <w:r>
         <w:t>Description of Alternative Solutions Considered</w:t>
       </w:r>
-      <w:bookmarkEnd w:id="9"/>
+      <w:bookmarkEnd w:id="10"/>
     </w:p>
     <w:p>
       <w:pPr>
@@ -5305,11 +5307,11 @@
         <w:spacing w:line="360" w:lineRule="auto"/>
         <w:ind w:left="1440"/>
       </w:pPr>
-      <w:bookmarkStart w:id="10" w:name="_Toc418157502"/>
+      <w:bookmarkStart w:id="11" w:name="_Toc418157502"/>
       <w:r>
         <w:t>Recommendation</w:t>
       </w:r>
-      <w:bookmarkEnd w:id="10"/>
+      <w:bookmarkEnd w:id="11"/>
     </w:p>
     <w:p>
       <w:pPr>
@@ -6324,12 +6326,12 @@
         </w:numPr>
         <w:spacing w:line="360" w:lineRule="auto"/>
       </w:pPr>
-      <w:bookmarkStart w:id="11" w:name="_Toc418157503"/>
+      <w:bookmarkStart w:id="12" w:name="_Toc418157503"/>
       <w:r>
         <w:lastRenderedPageBreak/>
         <w:t>Project Plan</w:t>
       </w:r>
-      <w:bookmarkEnd w:id="11"/>
+      <w:bookmarkEnd w:id="12"/>
     </w:p>
     <w:p>
       <w:pPr>
@@ -6365,11 +6367,11 @@
         <w:spacing w:line="360" w:lineRule="auto"/>
         <w:ind w:left="1440"/>
       </w:pPr>
-      <w:bookmarkStart w:id="12" w:name="_Toc418157504"/>
+      <w:bookmarkStart w:id="13" w:name="_Toc418157504"/>
       <w:r>
         <w:t>Project Organization</w:t>
       </w:r>
-      <w:bookmarkEnd w:id="12"/>
+      <w:bookmarkEnd w:id="13"/>
     </w:p>
     <w:p>
       <w:pPr>
@@ -6398,11 +6400,11 @@
         <w:spacing w:line="360" w:lineRule="auto"/>
         <w:ind w:left="1800"/>
       </w:pPr>
-      <w:bookmarkStart w:id="13" w:name="_Toc418157505"/>
+      <w:bookmarkStart w:id="14" w:name="_Toc418157505"/>
       <w:r>
         <w:t>Project Personnel</w:t>
       </w:r>
-      <w:bookmarkEnd w:id="13"/>
+      <w:bookmarkEnd w:id="14"/>
     </w:p>
     <w:p>
       <w:pPr>
@@ -6460,11 +6462,11 @@
         <w:spacing w:line="360" w:lineRule="auto"/>
         <w:ind w:left="1800"/>
       </w:pPr>
-      <w:bookmarkStart w:id="14" w:name="_Toc418157506"/>
+      <w:bookmarkStart w:id="15" w:name="_Toc418157506"/>
       <w:r>
         <w:t>Hardware and Software Resources</w:t>
       </w:r>
-      <w:bookmarkEnd w:id="14"/>
+      <w:bookmarkEnd w:id="15"/>
     </w:p>
     <w:p>
       <w:pPr>
@@ -6656,11 +6658,11 @@
         <w:spacing w:line="360" w:lineRule="auto"/>
         <w:ind w:left="1440"/>
       </w:pPr>
-      <w:bookmarkStart w:id="15" w:name="_Toc418157507"/>
+      <w:bookmarkStart w:id="16" w:name="_Toc418157507"/>
       <w:r>
         <w:t>Identification of Tasks, Milestones and Deliverables</w:t>
       </w:r>
-      <w:bookmarkEnd w:id="15"/>
+      <w:bookmarkEnd w:id="16"/>
     </w:p>
     <w:p>
       <w:pPr>
@@ -7155,11 +7157,11 @@
         <w:spacing w:line="360" w:lineRule="auto"/>
         <w:ind w:left="1440"/>
       </w:pPr>
-      <w:bookmarkStart w:id="16" w:name="_Toc418157508"/>
+      <w:bookmarkStart w:id="17" w:name="_Toc418157508"/>
       <w:r>
         <w:t>Cost of the Project</w:t>
       </w:r>
-      <w:bookmarkEnd w:id="16"/>
+      <w:bookmarkEnd w:id="17"/>
     </w:p>
     <w:p>
       <w:pPr>
@@ -7210,12 +7212,12 @@
         </w:numPr>
         <w:spacing w:line="360" w:lineRule="auto"/>
       </w:pPr>
-      <w:bookmarkStart w:id="17" w:name="_Toc418157509"/>
+      <w:bookmarkStart w:id="18" w:name="_Toc418157509"/>
       <w:r>
         <w:lastRenderedPageBreak/>
         <w:t>System Requirements</w:t>
       </w:r>
-      <w:bookmarkEnd w:id="17"/>
+      <w:bookmarkEnd w:id="18"/>
     </w:p>
     <w:p>
       <w:pPr>
@@ -7250,11 +7252,11 @@
         <w:spacing w:line="360" w:lineRule="auto"/>
         <w:ind w:left="1440"/>
       </w:pPr>
-      <w:bookmarkStart w:id="18" w:name="_Toc418157510"/>
+      <w:bookmarkStart w:id="19" w:name="_Toc418157510"/>
       <w:r>
         <w:t>Functional and Nonfunctional Requirements</w:t>
       </w:r>
-      <w:bookmarkEnd w:id="18"/>
+      <w:bookmarkEnd w:id="19"/>
     </w:p>
     <w:p>
       <w:pPr>
@@ -7644,11 +7646,11 @@
         <w:spacing w:line="360" w:lineRule="auto"/>
         <w:ind w:left="1440"/>
       </w:pPr>
-      <w:bookmarkStart w:id="19" w:name="_Toc418157511"/>
+      <w:bookmarkStart w:id="20" w:name="_Toc418157511"/>
       <w:r>
         <w:t>Requirement Analysis</w:t>
       </w:r>
-      <w:bookmarkEnd w:id="19"/>
+      <w:bookmarkEnd w:id="20"/>
     </w:p>
     <w:p>
       <w:pPr>
@@ -7886,12 +7888,12 @@
         </w:numPr>
         <w:spacing w:line="360" w:lineRule="auto"/>
       </w:pPr>
-      <w:bookmarkStart w:id="20" w:name="_Toc418157512"/>
+      <w:bookmarkStart w:id="21" w:name="_Toc418157512"/>
       <w:r>
         <w:lastRenderedPageBreak/>
         <w:t>System Design</w:t>
       </w:r>
-      <w:bookmarkEnd w:id="20"/>
+      <w:bookmarkEnd w:id="21"/>
     </w:p>
     <w:p>
       <w:pPr>
@@ -7921,11 +7923,11 @@
         <w:spacing w:line="360" w:lineRule="auto"/>
         <w:ind w:left="1440"/>
       </w:pPr>
-      <w:bookmarkStart w:id="21" w:name="_Toc418157513"/>
+      <w:bookmarkStart w:id="22" w:name="_Toc418157513"/>
       <w:r>
         <w:t>Overview</w:t>
       </w:r>
-      <w:bookmarkEnd w:id="21"/>
+      <w:bookmarkEnd w:id="22"/>
     </w:p>
     <w:p>
       <w:pPr>
@@ -8212,11 +8214,11 @@
         <w:spacing w:line="360" w:lineRule="auto"/>
         <w:ind w:left="1440"/>
       </w:pPr>
-      <w:bookmarkStart w:id="22" w:name="_Toc418157514"/>
+      <w:bookmarkStart w:id="23" w:name="_Toc418157514"/>
       <w:r>
         <w:t>Subsystem Decomposition</w:t>
       </w:r>
-      <w:bookmarkEnd w:id="22"/>
+      <w:bookmarkEnd w:id="23"/>
     </w:p>
     <w:p>
       <w:pPr>
@@ -8355,11 +8357,11 @@
         <w:spacing w:line="360" w:lineRule="auto"/>
         <w:ind w:left="1440"/>
       </w:pPr>
-      <w:bookmarkStart w:id="23" w:name="_Toc418157515"/>
+      <w:bookmarkStart w:id="24" w:name="_Toc418157515"/>
       <w:r>
         <w:t>Hardware and Software Mapping</w:t>
       </w:r>
-      <w:bookmarkEnd w:id="23"/>
+      <w:bookmarkEnd w:id="24"/>
     </w:p>
     <w:p>
       <w:pPr>
@@ -8516,11 +8518,11 @@
         <w:spacing w:line="360" w:lineRule="auto"/>
         <w:ind w:left="1440"/>
       </w:pPr>
-      <w:bookmarkStart w:id="24" w:name="_Toc418157516"/>
+      <w:bookmarkStart w:id="25" w:name="_Toc418157516"/>
       <w:r>
         <w:t>Persistent Data Management</w:t>
       </w:r>
-      <w:bookmarkEnd w:id="24"/>
+      <w:bookmarkEnd w:id="25"/>
     </w:p>
     <w:p>
       <w:pPr>
@@ -8639,11 +8641,11 @@
         <w:spacing w:line="360" w:lineRule="auto"/>
         <w:ind w:left="1440"/>
       </w:pPr>
-      <w:bookmarkStart w:id="25" w:name="_Toc418157517"/>
+      <w:bookmarkStart w:id="26" w:name="_Toc418157517"/>
       <w:r>
         <w:t>Security/Privacy</w:t>
       </w:r>
-      <w:bookmarkEnd w:id="25"/>
+      <w:bookmarkEnd w:id="26"/>
     </w:p>
     <w:p>
       <w:pPr>
@@ -8676,12 +8678,12 @@
         </w:numPr>
         <w:spacing w:line="360" w:lineRule="auto"/>
       </w:pPr>
-      <w:bookmarkStart w:id="26" w:name="_Toc418157518"/>
+      <w:bookmarkStart w:id="27" w:name="_Toc418157518"/>
       <w:r>
         <w:lastRenderedPageBreak/>
         <w:t>Detailed Design</w:t>
       </w:r>
-      <w:bookmarkEnd w:id="26"/>
+      <w:bookmarkEnd w:id="27"/>
     </w:p>
     <w:p>
       <w:pPr>
@@ -8710,11 +8712,11 @@
         <w:spacing w:line="360" w:lineRule="auto"/>
         <w:ind w:left="1440"/>
       </w:pPr>
-      <w:bookmarkStart w:id="27" w:name="_Toc418157519"/>
+      <w:bookmarkStart w:id="28" w:name="_Toc418157519"/>
       <w:r>
         <w:t>Overview</w:t>
       </w:r>
-      <w:bookmarkEnd w:id="27"/>
+      <w:bookmarkEnd w:id="28"/>
     </w:p>
     <w:p>
       <w:pPr>
@@ -8743,11 +8745,11 @@
         <w:spacing w:line="360" w:lineRule="auto"/>
         <w:ind w:left="1440"/>
       </w:pPr>
-      <w:bookmarkStart w:id="28" w:name="_Toc418157520"/>
+      <w:bookmarkStart w:id="29" w:name="_Toc418157520"/>
       <w:r>
         <w:t>Static Model</w:t>
       </w:r>
-      <w:bookmarkEnd w:id="28"/>
+      <w:bookmarkEnd w:id="29"/>
     </w:p>
     <w:p>
       <w:pPr>
@@ -8850,12 +8852,12 @@
         <w:spacing w:line="360" w:lineRule="auto"/>
         <w:ind w:left="1440"/>
       </w:pPr>
-      <w:bookmarkStart w:id="29" w:name="_Toc418157521"/>
+      <w:bookmarkStart w:id="30" w:name="_Toc418157521"/>
       <w:r>
         <w:lastRenderedPageBreak/>
         <w:t>Dynamic Model</w:t>
       </w:r>
-      <w:bookmarkEnd w:id="29"/>
+      <w:bookmarkEnd w:id="30"/>
     </w:p>
     <w:p>
       <w:pPr>
@@ -8924,11 +8926,11 @@
         <w:spacing w:line="360" w:lineRule="auto"/>
         <w:ind w:left="1440"/>
       </w:pPr>
-      <w:bookmarkStart w:id="30" w:name="_Toc418157522"/>
+      <w:bookmarkStart w:id="31" w:name="_Toc418157522"/>
       <w:r>
         <w:t>Code Specification</w:t>
       </w:r>
-      <w:bookmarkEnd w:id="30"/>
+      <w:bookmarkEnd w:id="31"/>
     </w:p>
     <w:p>
       <w:pPr>
@@ -8994,12 +8996,12 @@
         </w:numPr>
         <w:spacing w:line="360" w:lineRule="auto"/>
       </w:pPr>
-      <w:bookmarkStart w:id="31" w:name="_Toc418157523"/>
+      <w:bookmarkStart w:id="32" w:name="_Toc418157523"/>
       <w:r>
         <w:lastRenderedPageBreak/>
         <w:t>System Validation</w:t>
       </w:r>
-      <w:bookmarkEnd w:id="31"/>
+      <w:bookmarkEnd w:id="32"/>
     </w:p>
     <w:p>
       <w:pPr>
@@ -9011,11 +9013,11 @@
         <w:spacing w:line="360" w:lineRule="auto"/>
         <w:ind w:left="1440"/>
       </w:pPr>
-      <w:bookmarkStart w:id="32" w:name="_Toc418157524"/>
+      <w:bookmarkStart w:id="33" w:name="_Toc418157524"/>
       <w:r>
         <w:t>Subsystem Test</w:t>
       </w:r>
-      <w:bookmarkEnd w:id="32"/>
+      <w:bookmarkEnd w:id="33"/>
     </w:p>
     <w:p>
       <w:pPr>
@@ -10821,11 +10823,11 @@
         <w:spacing w:line="360" w:lineRule="auto"/>
         <w:ind w:left="1440"/>
       </w:pPr>
-      <w:bookmarkStart w:id="33" w:name="_Toc418157525"/>
+      <w:bookmarkStart w:id="34" w:name="_Toc418157525"/>
       <w:r>
         <w:t>System Test</w:t>
       </w:r>
-      <w:bookmarkEnd w:id="33"/>
+      <w:bookmarkEnd w:id="34"/>
     </w:p>
     <w:p>
       <w:pPr>
@@ -18927,11 +18929,11 @@
         <w:spacing w:line="360" w:lineRule="auto"/>
         <w:ind w:left="1440"/>
       </w:pPr>
-      <w:bookmarkStart w:id="34" w:name="_Toc418157526"/>
+      <w:bookmarkStart w:id="35" w:name="_Toc418157526"/>
       <w:r>
         <w:t>Evaluation of Tests</w:t>
       </w:r>
-      <w:bookmarkEnd w:id="34"/>
+      <w:bookmarkEnd w:id="35"/>
     </w:p>
     <w:p>
       <w:pPr>
@@ -18981,12 +18983,12 @@
         </w:numPr>
         <w:spacing w:line="360" w:lineRule="auto"/>
       </w:pPr>
-      <w:bookmarkStart w:id="35" w:name="_Toc418157527"/>
+      <w:bookmarkStart w:id="36" w:name="_Toc418157527"/>
       <w:r>
         <w:lastRenderedPageBreak/>
         <w:t>Glossary</w:t>
       </w:r>
-      <w:bookmarkEnd w:id="35"/>
+      <w:bookmarkEnd w:id="36"/>
     </w:p>
     <w:p>
       <w:pPr>
@@ -19769,6 +19771,7 @@
         </w:numPr>
         <w:spacing w:line="360" w:lineRule="auto"/>
         <w:sectPr>
+          <w:footerReference w:type="default" r:id="rId11"/>
           <w:pgSz w:w="12240" w:h="15840"/>
           <w:pgMar w:top="1440" w:right="1440" w:bottom="1440" w:left="1440" w:header="720" w:footer="720" w:gutter="0"/>
           <w:cols w:space="720"/>
@@ -19785,12 +19788,12 @@
         </w:numPr>
         <w:spacing w:line="360" w:lineRule="auto"/>
       </w:pPr>
-      <w:bookmarkStart w:id="36" w:name="_Toc418157528"/>
+      <w:bookmarkStart w:id="37" w:name="_Toc418157528"/>
       <w:r>
         <w:lastRenderedPageBreak/>
         <w:t>Appendix</w:t>
       </w:r>
-      <w:bookmarkEnd w:id="36"/>
+      <w:bookmarkEnd w:id="37"/>
     </w:p>
     <w:p>
       <w:pPr>
@@ -19802,11 +19805,11 @@
         <w:spacing w:line="360" w:lineRule="auto"/>
         <w:ind w:left="1440"/>
       </w:pPr>
-      <w:bookmarkStart w:id="37" w:name="_Toc418157529"/>
+      <w:bookmarkStart w:id="38" w:name="_Toc418157529"/>
       <w:r>
         <w:t>Appendix A - Project schedule</w:t>
       </w:r>
-      <w:bookmarkEnd w:id="37"/>
+      <w:bookmarkEnd w:id="38"/>
       <w:r>
         <w:t xml:space="preserve"> </w:t>
       </w:r>
@@ -19837,7 +19840,7 @@
                     </pic:cNvPicPr>
                   </pic:nvPicPr>
                   <pic:blipFill>
-                    <a:blip r:embed="rId11" cstate="print">
+                    <a:blip r:embed="rId12" cstate="print">
                       <a:extLst>
                         <a:ext uri="{28A0092B-C50C-407E-A947-70E740481C1C}">
                           <a14:useLocalDpi xmlns:a14="http://schemas.microsoft.com/office/drawing/2010/main" val="0"/>
@@ -19896,12 +19899,12 @@
         <w:spacing w:line="360" w:lineRule="auto"/>
         <w:ind w:left="1440"/>
       </w:pPr>
-      <w:bookmarkStart w:id="38" w:name="_Toc418157530"/>
+      <w:bookmarkStart w:id="39" w:name="_Toc418157530"/>
       <w:r>
         <w:lastRenderedPageBreak/>
         <w:t>Appendix B – All use cases with nonfunctional requirements</w:t>
       </w:r>
-      <w:bookmarkEnd w:id="38"/>
+      <w:bookmarkEnd w:id="39"/>
     </w:p>
     <w:p>
       <w:pPr>
@@ -29272,11 +29275,11 @@
         <w:spacing w:line="360" w:lineRule="auto"/>
         <w:ind w:left="1440"/>
       </w:pPr>
-      <w:bookmarkStart w:id="39" w:name="_Toc418157531"/>
+      <w:bookmarkStart w:id="40" w:name="_Toc418157531"/>
       <w:r>
         <w:t>Appendix C – User Interface designs</w:t>
       </w:r>
-      <w:bookmarkEnd w:id="39"/>
+      <w:bookmarkEnd w:id="40"/>
     </w:p>
     <w:p>
       <w:pPr>
@@ -29304,7 +29307,7 @@
                     </pic:cNvPicPr>
                   </pic:nvPicPr>
                   <pic:blipFill>
-                    <a:blip r:embed="rId12">
+                    <a:blip r:embed="rId13">
                       <a:extLst>
                         <a:ext uri="{28A0092B-C50C-407E-A947-70E740481C1C}">
                           <a14:useLocalDpi xmlns:a14="http://schemas.microsoft.com/office/drawing/2010/main" val="0"/>
@@ -29403,7 +29406,7 @@
                     </pic:cNvPicPr>
                   </pic:nvPicPr>
                   <pic:blipFill>
-                    <a:blip r:embed="rId13">
+                    <a:blip r:embed="rId14">
                       <a:extLst>
                         <a:ext uri="{28A0092B-C50C-407E-A947-70E740481C1C}">
                           <a14:useLocalDpi xmlns:a14="http://schemas.microsoft.com/office/drawing/2010/main" val="0"/>
@@ -29501,7 +29504,7 @@
                     </pic:cNvPicPr>
                   </pic:nvPicPr>
                   <pic:blipFill>
-                    <a:blip r:embed="rId14">
+                    <a:blip r:embed="rId15">
                       <a:extLst>
                         <a:ext uri="{28A0092B-C50C-407E-A947-70E740481C1C}">
                           <a14:useLocalDpi xmlns:a14="http://schemas.microsoft.com/office/drawing/2010/main" val="0"/>
@@ -29600,7 +29603,7 @@
                     </pic:cNvPicPr>
                   </pic:nvPicPr>
                   <pic:blipFill>
-                    <a:blip r:embed="rId15">
+                    <a:blip r:embed="rId16">
                       <a:extLst>
                         <a:ext uri="{28A0092B-C50C-407E-A947-70E740481C1C}">
                           <a14:useLocalDpi xmlns:a14="http://schemas.microsoft.com/office/drawing/2010/main" val="0"/>
@@ -29698,7 +29701,7 @@
                     </pic:cNvPicPr>
                   </pic:nvPicPr>
                   <pic:blipFill>
-                    <a:blip r:embed="rId16" cstate="print">
+                    <a:blip r:embed="rId17" cstate="print">
                       <a:extLst>
                         <a:ext uri="{28A0092B-C50C-407E-A947-70E740481C1C}">
                           <a14:useLocalDpi xmlns:a14="http://schemas.microsoft.com/office/drawing/2010/main" val="0"/>
@@ -29797,7 +29800,7 @@
                     </pic:cNvPicPr>
                   </pic:nvPicPr>
                   <pic:blipFill>
-                    <a:blip r:embed="rId17">
+                    <a:blip r:embed="rId18">
                       <a:extLst>
                         <a:ext uri="{28A0092B-C50C-407E-A947-70E740481C1C}">
                           <a14:useLocalDpi xmlns:a14="http://schemas.microsoft.com/office/drawing/2010/main" val="0"/>
@@ -29875,12 +29878,12 @@
         <w:spacing w:line="360" w:lineRule="auto"/>
         <w:ind w:left="1440"/>
       </w:pPr>
-      <w:bookmarkStart w:id="40" w:name="_Toc418157532"/>
+      <w:bookmarkStart w:id="41" w:name="_Toc418157532"/>
       <w:r>
         <w:lastRenderedPageBreak/>
         <w:t>Appendix D – Analysis models</w:t>
       </w:r>
-      <w:bookmarkEnd w:id="40"/>
+      <w:bookmarkEnd w:id="41"/>
     </w:p>
     <w:p>
       <w:pPr>
@@ -29915,7 +29918,7 @@
                     </pic:cNvPicPr>
                   </pic:nvPicPr>
                   <pic:blipFill>
-                    <a:blip r:embed="rId18">
+                    <a:blip r:embed="rId19">
                       <a:extLst>
                         <a:ext uri="{28A0092B-C50C-407E-A947-70E740481C1C}">
                           <a14:useLocalDpi xmlns:a14="http://schemas.microsoft.com/office/drawing/2010/main" val="0"/>
@@ -30031,7 +30034,7 @@
           <w:lang w:eastAsia="x-none" w:bidi="x-none"/>
         </w:rPr>
       </w:pPr>
-      <w:bookmarkStart w:id="41" w:name="_Toc417895399"/>
+      <w:bookmarkStart w:id="42" w:name="_Toc417895399"/>
       <w:r>
         <w:rPr>
           <w:noProof/>
@@ -30055,7 +30058,7 @@
                     </pic:cNvPicPr>
                   </pic:nvPicPr>
                   <pic:blipFill>
-                    <a:blip r:embed="rId19">
+                    <a:blip r:embed="rId20">
                       <a:extLst>
                         <a:ext uri="{28A0092B-C50C-407E-A947-70E740481C1C}">
                           <a14:useLocalDpi xmlns:a14="http://schemas.microsoft.com/office/drawing/2010/main" val="0"/>
@@ -30086,7 +30089,7 @@
           </wp:inline>
         </w:drawing>
       </w:r>
-      <w:bookmarkEnd w:id="41"/>
+      <w:bookmarkEnd w:id="42"/>
     </w:p>
     <w:p>
       <w:pPr>
@@ -30170,7 +30173,7 @@
                     </pic:cNvPicPr>
                   </pic:nvPicPr>
                   <pic:blipFill>
-                    <a:blip r:embed="rId20">
+                    <a:blip r:embed="rId21">
                       <a:extLst>
                         <a:ext uri="{28A0092B-C50C-407E-A947-70E740481C1C}">
                           <a14:useLocalDpi xmlns:a14="http://schemas.microsoft.com/office/drawing/2010/main" val="0"/>
@@ -30207,7 +30210,7 @@
         <w:spacing w:line="360" w:lineRule="auto"/>
         <w:jc w:val="center"/>
         <w:sectPr>
-          <w:footerReference w:type="default" r:id="rId21"/>
+          <w:footerReference w:type="default" r:id="rId22"/>
           <w:pgSz w:w="12240" w:h="15840"/>
           <w:pgMar w:top="1440" w:right="1440" w:bottom="1440" w:left="1440" w:header="720" w:footer="720" w:gutter="0"/>
           <w:cols w:space="720"/>
@@ -30227,7 +30230,7 @@
       <w:pPr>
         <w:spacing w:line="360" w:lineRule="auto"/>
       </w:pPr>
-      <w:bookmarkStart w:id="42" w:name="_Toc417895401"/>
+      <w:bookmarkStart w:id="43" w:name="_Toc417895401"/>
       <w:r>
         <w:rPr>
           <w:noProof/>
@@ -30250,7 +30253,7 @@
                     </pic:cNvPicPr>
                   </pic:nvPicPr>
                   <pic:blipFill>
-                    <a:blip r:embed="rId22">
+                    <a:blip r:embed="rId23">
                       <a:extLst>
                         <a:ext uri="{28A0092B-C50C-407E-A947-70E740481C1C}">
                           <a14:useLocalDpi xmlns:a14="http://schemas.microsoft.com/office/drawing/2010/main" val="0"/>
@@ -30281,7 +30284,7 @@
           </wp:inline>
         </w:drawing>
       </w:r>
-      <w:bookmarkEnd w:id="42"/>
+      <w:bookmarkEnd w:id="43"/>
     </w:p>
     <w:p>
       <w:pPr>
@@ -30317,7 +30320,7 @@
           <w:b/>
         </w:rPr>
       </w:pPr>
-      <w:bookmarkStart w:id="43" w:name="_Toc417895402"/>
+      <w:bookmarkStart w:id="44" w:name="_Toc417895402"/>
       <w:r>
         <w:rPr>
           <w:noProof/>
@@ -30341,7 +30344,7 @@
                     </pic:cNvPicPr>
                   </pic:nvPicPr>
                   <pic:blipFill>
-                    <a:blip r:embed="rId23">
+                    <a:blip r:embed="rId24">
                       <a:extLst>
                         <a:ext uri="{28A0092B-C50C-407E-A947-70E740481C1C}">
                           <a14:useLocalDpi xmlns:a14="http://schemas.microsoft.com/office/drawing/2010/main" val="0"/>
@@ -30372,7 +30375,7 @@
           </wp:inline>
         </w:drawing>
       </w:r>
-      <w:bookmarkEnd w:id="43"/>
+      <w:bookmarkEnd w:id="44"/>
     </w:p>
     <w:p>
       <w:pPr>
@@ -30388,11 +30391,11 @@
           <w:docGrid w:linePitch="360"/>
         </w:sectPr>
       </w:pPr>
-      <w:bookmarkStart w:id="44" w:name="_Toc417895403"/>
+      <w:bookmarkStart w:id="45" w:name="_Toc417895403"/>
       <w:r>
         <w:t>Fig.</w:t>
       </w:r>
-      <w:bookmarkEnd w:id="44"/>
+      <w:bookmarkEnd w:id="45"/>
       <w:r>
         <w:rPr>
           <w:noProof/>
@@ -30413,7 +30416,7 @@
           <w:noProof/>
         </w:rPr>
       </w:pPr>
-      <w:bookmarkStart w:id="45" w:name="_Toc417895404"/>
+      <w:bookmarkStart w:id="46" w:name="_Toc417895404"/>
       <w:r>
         <w:rPr>
           <w:noProof/>
@@ -30437,7 +30440,7 @@
                     </pic:cNvPicPr>
                   </pic:nvPicPr>
                   <pic:blipFill>
-                    <a:blip r:embed="rId24">
+                    <a:blip r:embed="rId25">
                       <a:extLst>
                         <a:ext uri="{28A0092B-C50C-407E-A947-70E740481C1C}">
                           <a14:useLocalDpi xmlns:a14="http://schemas.microsoft.com/office/drawing/2010/main" val="0"/>
@@ -30468,7 +30471,7 @@
           </wp:inline>
         </w:drawing>
       </w:r>
-      <w:bookmarkEnd w:id="45"/>
+      <w:bookmarkEnd w:id="46"/>
     </w:p>
     <w:p>
       <w:pPr>
@@ -30478,14 +30481,14 @@
           <w:noProof/>
         </w:rPr>
       </w:pPr>
-      <w:bookmarkStart w:id="46" w:name="_Toc417895405"/>
+      <w:bookmarkStart w:id="47" w:name="_Toc417895405"/>
       <w:r>
         <w:rPr>
           <w:noProof/>
         </w:rPr>
         <w:t>Fig</w:t>
       </w:r>
-      <w:bookmarkEnd w:id="46"/>
+      <w:bookmarkEnd w:id="47"/>
       <w:r>
         <w:rPr>
           <w:noProof/>
@@ -30526,7 +30529,7 @@
                     </pic:cNvPicPr>
                   </pic:nvPicPr>
                   <pic:blipFill>
-                    <a:blip r:embed="rId25">
+                    <a:blip r:embed="rId26">
                       <a:extLst>
                         <a:ext uri="{28A0092B-C50C-407E-A947-70E740481C1C}">
                           <a14:useLocalDpi xmlns:a14="http://schemas.microsoft.com/office/drawing/2010/main" val="0"/>
@@ -30621,7 +30624,7 @@
                     </pic:cNvPicPr>
                   </pic:nvPicPr>
                   <pic:blipFill>
-                    <a:blip r:embed="rId26">
+                    <a:blip r:embed="rId27">
                       <a:extLst>
                         <a:ext uri="{28A0092B-C50C-407E-A947-70E740481C1C}">
                           <a14:useLocalDpi xmlns:a14="http://schemas.microsoft.com/office/drawing/2010/main" val="0"/>
@@ -30796,7 +30799,7 @@
                     </pic:cNvPicPr>
                   </pic:nvPicPr>
                   <pic:blipFill>
-                    <a:blip r:embed="rId27">
+                    <a:blip r:embed="rId28">
                       <a:extLst>
                         <a:ext uri="{28A0092B-C50C-407E-A947-70E740481C1C}">
                           <a14:useLocalDpi xmlns:a14="http://schemas.microsoft.com/office/drawing/2010/main" val="0"/>
@@ -30911,7 +30914,7 @@
                     </pic:cNvPicPr>
                   </pic:nvPicPr>
                   <pic:blipFill>
-                    <a:blip r:embed="rId28">
+                    <a:blip r:embed="rId29">
                       <a:extLst>
                         <a:ext uri="{28A0092B-C50C-407E-A947-70E740481C1C}">
                           <a14:useLocalDpi xmlns:a14="http://schemas.microsoft.com/office/drawing/2010/main" val="0"/>
@@ -30994,7 +30997,7 @@
                     </pic:cNvPicPr>
                   </pic:nvPicPr>
                   <pic:blipFill>
-                    <a:blip r:embed="rId29">
+                    <a:blip r:embed="rId30">
                       <a:extLst>
                         <a:ext uri="{28A0092B-C50C-407E-A947-70E740481C1C}">
                           <a14:useLocalDpi xmlns:a14="http://schemas.microsoft.com/office/drawing/2010/main" val="0"/>
@@ -31101,7 +31104,7 @@
                     </pic:cNvPicPr>
                   </pic:nvPicPr>
                   <pic:blipFill>
-                    <a:blip r:embed="rId30">
+                    <a:blip r:embed="rId31">
                       <a:extLst>
                         <a:ext uri="{28A0092B-C50C-407E-A947-70E740481C1C}">
                           <a14:useLocalDpi xmlns:a14="http://schemas.microsoft.com/office/drawing/2010/main" val="0"/>
@@ -31155,14 +31158,7 @@
           <w:sz w:val="22"/>
           <w:szCs w:val="22"/>
         </w:rPr>
-        <w:t xml:space="preserve">Fig. </w:t>
-      </w:r>
-      <w:r>
-        <w:rPr>
-          <w:sz w:val="22"/>
-          <w:szCs w:val="22"/>
-        </w:rPr>
-        <w:t>9.4.12</w:t>
+        <w:t>Fig. 9.4.12</w:t>
       </w:r>
     </w:p>
     <w:p>
@@ -31305,7 +31301,7 @@
                     </pic:cNvPicPr>
                   </pic:nvPicPr>
                   <pic:blipFill>
-                    <a:blip r:embed="rId31">
+                    <a:blip r:embed="rId32">
                       <a:extLst>
                         <a:ext uri="{28A0092B-C50C-407E-A947-70E740481C1C}">
                           <a14:useLocalDpi xmlns:a14="http://schemas.microsoft.com/office/drawing/2010/main" val="0"/>
@@ -31359,14 +31355,7 @@
           <w:sz w:val="22"/>
           <w:szCs w:val="22"/>
         </w:rPr>
-        <w:t>Fig.</w:t>
-      </w:r>
-      <w:r>
-        <w:rPr>
-          <w:sz w:val="22"/>
-          <w:szCs w:val="22"/>
-        </w:rPr>
-        <w:t xml:space="preserve"> 9.4.13</w:t>
+        <w:t>Fig. 9.4.13</w:t>
       </w:r>
     </w:p>
     <w:p>
@@ -31424,7 +31413,7 @@
                     </pic:cNvPicPr>
                   </pic:nvPicPr>
                   <pic:blipFill>
-                    <a:blip r:embed="rId32">
+                    <a:blip r:embed="rId33">
                       <a:extLst>
                         <a:ext uri="{28A0092B-C50C-407E-A947-70E740481C1C}">
                           <a14:useLocalDpi xmlns:a14="http://schemas.microsoft.com/office/drawing/2010/main" val="0"/>
@@ -31481,14 +31470,14 @@
         <w:spacing w:line="360" w:lineRule="auto"/>
         <w:ind w:left="1440"/>
       </w:pPr>
-      <w:bookmarkStart w:id="47" w:name="_Toc418157533"/>
+      <w:bookmarkStart w:id="48" w:name="_Toc418157533"/>
       <w:r>
         <w:t xml:space="preserve">Appendix E – </w:t>
       </w:r>
       <w:r>
         <w:t>Design models</w:t>
       </w:r>
-      <w:bookmarkEnd w:id="47"/>
+      <w:bookmarkEnd w:id="48"/>
     </w:p>
     <w:p>
       <w:pPr>
@@ -31516,7 +31505,7 @@
                     </pic:cNvPicPr>
                   </pic:nvPicPr>
                   <pic:blipFill>
-                    <a:blip r:embed="rId33">
+                    <a:blip r:embed="rId34">
                       <a:extLst>
                         <a:ext uri="{28A0092B-C50C-407E-A947-70E740481C1C}">
                           <a14:useLocalDpi xmlns:a14="http://schemas.microsoft.com/office/drawing/2010/main" val="0"/>
@@ -31594,7 +31583,7 @@
                     </pic:cNvPicPr>
                   </pic:nvPicPr>
                   <pic:blipFill>
-                    <a:blip r:embed="rId34">
+                    <a:blip r:embed="rId35">
                       <a:extLst>
                         <a:ext uri="{28A0092B-C50C-407E-A947-70E740481C1C}">
                           <a14:useLocalDpi xmlns:a14="http://schemas.microsoft.com/office/drawing/2010/main" val="0"/>
@@ -31635,8 +31624,6 @@
       <w:r>
         <w:t>Fig. 9.5.2</w:t>
       </w:r>
-      <w:bookmarkStart w:id="48" w:name="_GoBack"/>
-      <w:bookmarkEnd w:id="48"/>
     </w:p>
     <w:p>
       <w:pPr>
@@ -38065,6 +38052,63 @@
 </file>
 
 <file path=word/footer1.xml><?xml version="1.0" encoding="utf-8"?>
+<w:ftr xmlns:wpc="http://schemas.microsoft.com/office/word/2010/wordprocessingCanvas" xmlns:mc="http://schemas.openxmlformats.org/markup-compatibility/2006" xmlns:o="urn:schemas-microsoft-com:office:office" xmlns:r="http://schemas.openxmlformats.org/officeDocument/2006/relationships" xmlns:m="http://schemas.openxmlformats.org/officeDocument/2006/math" xmlns:v="urn:schemas-microsoft-com:vml" xmlns:wp14="http://schemas.microsoft.com/office/word/2010/wordprocessingDrawing" xmlns:wp="http://schemas.openxmlformats.org/drawingml/2006/wordprocessingDrawing" xmlns:w10="urn:schemas-microsoft-com:office:word" xmlns:w="http://schemas.openxmlformats.org/wordprocessingml/2006/main" xmlns:w14="http://schemas.microsoft.com/office/word/2010/wordml" xmlns:w15="http://schemas.microsoft.com/office/word/2012/wordml" xmlns:wpg="http://schemas.microsoft.com/office/word/2010/wordprocessingGroup" xmlns:wpi="http://schemas.microsoft.com/office/word/2010/wordprocessingInk" xmlns:wne="http://schemas.microsoft.com/office/word/2006/wordml" xmlns:wps="http://schemas.microsoft.com/office/word/2010/wordprocessingShape" mc:Ignorable="w14 w15 wp14">
+  <w:sdt>
+    <w:sdtPr>
+      <w:id w:val="-1592085416"/>
+      <w:docPartObj>
+        <w:docPartGallery w:val="Page Numbers (Bottom of Page)"/>
+        <w:docPartUnique/>
+      </w:docPartObj>
+    </w:sdtPr>
+    <w:sdtEndPr>
+      <w:rPr>
+        <w:color w:val="7F7F7F" w:themeColor="background1" w:themeShade="7F"/>
+        <w:spacing w:val="60"/>
+      </w:rPr>
+    </w:sdtEndPr>
+    <w:sdtContent>
+      <w:p>
+        <w:pPr>
+          <w:pStyle w:val="Footer"/>
+          <w:pBdr>
+            <w:top w:val="single" w:sz="4" w:space="1" w:color="D9D9D9" w:themeColor="background1" w:themeShade="D9"/>
+          </w:pBdr>
+          <w:jc w:val="right"/>
+        </w:pPr>
+        <w:r>
+          <w:fldChar w:fldCharType="begin"/>
+        </w:r>
+        <w:r>
+          <w:instrText xml:space="preserve"> PAGE   \* MERGEFORMAT </w:instrText>
+        </w:r>
+        <w:r>
+          <w:fldChar w:fldCharType="separate"/>
+        </w:r>
+        <w:r>
+          <w:rPr>
+            <w:noProof/>
+          </w:rPr>
+          <w:t>3</w:t>
+        </w:r>
+        <w:r>
+          <w:rPr>
+            <w:noProof/>
+          </w:rPr>
+          <w:fldChar w:fldCharType="end"/>
+        </w:r>
+      </w:p>
+    </w:sdtContent>
+  </w:sdt>
+  <w:p>
+    <w:pPr>
+      <w:pStyle w:val="Footer"/>
+    </w:pPr>
+  </w:p>
+</w:ftr>
+</file>
+
+<file path=word/footer2.xml><?xml version="1.0" encoding="utf-8"?>
 <w:ftr xmlns:wpc="http://schemas.microsoft.com/office/word/2010/wordprocessingCanvas" xmlns:mc="http://schemas.openxmlformats.org/markup-compatibility/2006" xmlns:o="urn:schemas-microsoft-com:office:office" xmlns:r="http://schemas.openxmlformats.org/officeDocument/2006/relationships" xmlns:m="http://schemas.openxmlformats.org/officeDocument/2006/math" xmlns:v="urn:schemas-microsoft-com:vml" xmlns:wp14="http://schemas.microsoft.com/office/word/2010/wordprocessingDrawing" xmlns:wp="http://schemas.openxmlformats.org/drawingml/2006/wordprocessingDrawing" xmlns:w10="urn:schemas-microsoft-com:office:word" xmlns:w="http://schemas.openxmlformats.org/wordprocessingml/2006/main" xmlns:w14="http://schemas.microsoft.com/office/word/2010/wordml" xmlns:w15="http://schemas.microsoft.com/office/word/2012/wordml" xmlns:wpg="http://schemas.microsoft.com/office/word/2010/wordprocessingGroup" xmlns:wpi="http://schemas.microsoft.com/office/word/2010/wordprocessingInk" xmlns:wne="http://schemas.microsoft.com/office/word/2006/wordml" xmlns:wps="http://schemas.microsoft.com/office/word/2010/wordprocessingShape" mc:Ignorable="w14 w15 wp14">
   <w:sdt>
     <w:sdtPr>
@@ -38102,7 +38146,7 @@
           <w:rPr>
             <w:noProof/>
           </w:rPr>
-          <w:t>65</w:t>
+          <w:t>77</w:t>
         </w:r>
         <w:r>
           <w:rPr>
@@ -40991,6 +41035,32 @@
       </w:tcPr>
     </w:tblStylePr>
   </w:style>
+  <w:style w:type="paragraph" w:styleId="Header">
+    <w:name w:val="header"/>
+    <w:basedOn w:val="Normal"/>
+    <w:link w:val="HeaderChar"/>
+    <w:uiPriority w:val="99"/>
+    <w:unhideWhenUsed/>
+    <w:rsid w:val="0060569E"/>
+    <w:pPr>
+      <w:tabs>
+        <w:tab w:val="center" w:pos="4680"/>
+        <w:tab w:val="right" w:pos="9360"/>
+      </w:tabs>
+    </w:pPr>
+  </w:style>
+  <w:style w:type="character" w:customStyle="1" w:styleId="HeaderChar">
+    <w:name w:val="Header Char"/>
+    <w:basedOn w:val="DefaultParagraphFont"/>
+    <w:link w:val="Header"/>
+    <w:uiPriority w:val="99"/>
+    <w:rsid w:val="0060569E"/>
+    <w:rPr>
+      <w:rFonts w:ascii="Times New Roman" w:eastAsia="Times New Roman" w:hAnsi="Times New Roman" w:cs="Times New Roman"/>
+      <w:sz w:val="24"/>
+      <w:szCs w:val="24"/>
+    </w:rPr>
+  </w:style>
 </w:styles>
 </file>
 
@@ -41284,7 +41354,7 @@
 </file>
 
 <file path=customXml/itemProps1.xml><?xml version="1.0" encoding="utf-8"?>
-<ds:datastoreItem xmlns:ds="http://schemas.openxmlformats.org/officeDocument/2006/customXml" ds:itemID="{0855FAC3-5F7C-4093-B1E2-4DE49C2BB691}">
+<ds:datastoreItem xmlns:ds="http://schemas.openxmlformats.org/officeDocument/2006/customXml" ds:itemID="{2D3C431A-E884-468B-8A88-2A1E337CF368}">
   <ds:schemaRefs>
     <ds:schemaRef ds:uri="http://schemas.openxmlformats.org/officeDocument/2006/bibliography"/>
   </ds:schemaRefs>

</xml_diff>